<commit_message>
comit to fix error
</commit_message>
<xml_diff>
--- a/Document/Report/Smart Library.docx
+++ b/Document/Report/Smart Library.docx
@@ -283,8 +283,6 @@
           </wp:inline>
         </w:drawing>
       </w:r>
-      <w:bookmarkStart w:id="0" w:name="_GoBack"/>
-      <w:bookmarkEnd w:id="0"/>
     </w:p>
     <w:p>
       <w:r>
@@ -308,7 +306,23 @@
     </w:p>
     <w:p>
       <w:r>
-        <w:t>Hardware Used: RaspberryPi Pi3 B+ with Groove Pi set and Plugwise Set.</w:t>
+        <w:t xml:space="preserve">Hardware Used: </w:t>
+      </w:r>
+      <w:proofErr w:type="spellStart"/>
+      <w:r>
+        <w:t>RaspberryPi</w:t>
+      </w:r>
+      <w:proofErr w:type="spellEnd"/>
+      <w:r>
+        <w:t xml:space="preserve"> Pi3 B+ with Groove Pi set and </w:t>
+      </w:r>
+      <w:proofErr w:type="spellStart"/>
+      <w:r>
+        <w:t>Plugwise</w:t>
+      </w:r>
+      <w:proofErr w:type="spellEnd"/>
+      <w:r>
+        <w:t xml:space="preserve"> Set.</w:t>
       </w:r>
     </w:p>
     <w:p>
@@ -683,10 +697,10 @@
             <v:path o:extrusionok="f" gradientshapeok="t" o:connecttype="rect"/>
             <o:lock v:ext="edit" aspectratio="t"/>
           </v:shapetype>
-          <v:shape id="_x0000_i1033" type="#_x0000_t75" style="width:499.2pt;height:315.6pt" o:ole="">
+          <v:shape id="_x0000_i1025" type="#_x0000_t75" style="width:499.2pt;height:315.6pt" o:ole="">
             <v:imagedata r:id="rId14" o:title=""/>
           </v:shape>
-          <o:OLEObject Type="Embed" ProgID="Word.Document.12" ShapeID="_x0000_i1033" DrawAspect="Content" ObjectID="_1624645765" r:id="rId15">
+          <o:OLEObject Type="Embed" ProgID="Word.Document.12" ShapeID="_x0000_i1025" DrawAspect="Content" ObjectID="_1624728379" r:id="rId15">
             <o:FieldCodes>\s</o:FieldCodes>
           </o:OLEObject>
         </w:object>
@@ -903,7 +917,15 @@
         <w:t xml:space="preserve">he raw value received </w:t>
       </w:r>
       <w:r>
-        <w:t xml:space="preserve">from the analog light sensor </w:t>
+        <w:t xml:space="preserve">from the </w:t>
+      </w:r>
+      <w:proofErr w:type="spellStart"/>
+      <w:r>
+        <w:t>analog</w:t>
+      </w:r>
+      <w:proofErr w:type="spellEnd"/>
+      <w:r>
+        <w:t xml:space="preserve"> light sensor </w:t>
       </w:r>
       <w:r>
         <w:t xml:space="preserve">is </w:t>
@@ -1069,7 +1091,12 @@
         <w:t>s</w:t>
       </w:r>
       <w:r>
-        <w:t xml:space="preserve">chedule algorithm which is synchronised with the </w:t>
+        <w:t xml:space="preserve">chedule algorithm </w:t>
+      </w:r>
+      <w:bookmarkStart w:id="0" w:name="_GoBack"/>
+      <w:bookmarkEnd w:id="0"/>
+      <w:r>
+        <w:t xml:space="preserve">which is synchronised with the </w:t>
       </w:r>
       <w:r>
         <w:t>o</w:t>
@@ -1138,10 +1165,30 @@
         <w:rPr>
           <w:color w:val="FF0000"/>
         </w:rPr>
-        <w:t xml:space="preserve">21 deg Celsius </w:t>
-      </w:r>
-      <w:r>
-        <w:t>is to be maintained in a library with a relative humidity in the range of 30%-50%.[</w:t>
+        <w:t xml:space="preserve">21 </w:t>
+      </w:r>
+      <w:proofErr w:type="spellStart"/>
+      <w:r>
+        <w:rPr>
+          <w:color w:val="FF0000"/>
+        </w:rPr>
+        <w:t>deg</w:t>
+      </w:r>
+      <w:proofErr w:type="spellEnd"/>
+      <w:r>
+        <w:rPr>
+          <w:color w:val="FF0000"/>
+        </w:rPr>
+        <w:t xml:space="preserve"> Celsius </w:t>
+      </w:r>
+      <w:r>
+        <w:t>is to be maintained in a library with a relative humidity in the range of 30%-50%.</w:t>
+      </w:r>
+      <w:r>
+        <w:t xml:space="preserve"> </w:t>
+      </w:r>
+      <w:r>
+        <w:t>[</w:t>
       </w:r>
       <w:r>
         <w:t>2</w:t>
@@ -1153,12 +1200,28 @@
         <w:t xml:space="preserve"> </w:t>
       </w:r>
       <w:r>
-        <w:t>a temperature of 23 deg Celsius and 30%-50% humidity is perpetuated.</w:t>
-      </w:r>
-    </w:p>
-    <w:p>
-      <w:r>
-        <w:t>In our project, we check for the current temperature in the room from the sensor as well as the temperature forecast every six hours and we compare it with the target temperature that is 23 deg Celsius. The various conditions that we look into are:</w:t>
+        <w:t xml:space="preserve">a temperature of 23 </w:t>
+      </w:r>
+      <w:proofErr w:type="spellStart"/>
+      <w:r>
+        <w:t>deg</w:t>
+      </w:r>
+      <w:proofErr w:type="spellEnd"/>
+      <w:r>
+        <w:t xml:space="preserve"> Celsius and 30%-50% humidity is perpetuated.</w:t>
+      </w:r>
+    </w:p>
+    <w:p>
+      <w:r>
+        <w:t xml:space="preserve">In our project, we check for the current temperature in the room from the sensor as well as the temperature forecast every six hours and we compare it with the target temperature that is 23 </w:t>
+      </w:r>
+      <w:proofErr w:type="spellStart"/>
+      <w:r>
+        <w:t>deg</w:t>
+      </w:r>
+      <w:proofErr w:type="spellEnd"/>
+      <w:r>
+        <w:t xml:space="preserve"> Celsius. The various conditions that we look into are:</w:t>
       </w:r>
     </w:p>
     <w:p>
@@ -1236,7 +1299,23 @@
         </w:numPr>
       </w:pPr>
       <w:r>
-        <w:t>Since the human body as well as a lighted bulb radiate heat energy, we have considered the effect of the presence of people and light on the room temperature and lowered the target temperature accordingly. The rise in temperature of the room is considered to be 0.1 deg C per person and 0.5 deg C per LED</w:t>
+        <w:t xml:space="preserve">Since the human body as well as a lighted bulb radiate heat energy, we have considered the effect of the presence of people and light on the room temperature and lowered the target temperature accordingly. The rise in temperature of the room is considered to be 0.1 </w:t>
+      </w:r>
+      <w:proofErr w:type="spellStart"/>
+      <w:r>
+        <w:t>deg</w:t>
+      </w:r>
+      <w:proofErr w:type="spellEnd"/>
+      <w:r>
+        <w:t xml:space="preserve"> C per person and 0.5 </w:t>
+      </w:r>
+      <w:proofErr w:type="spellStart"/>
+      <w:r>
+        <w:t>deg</w:t>
+      </w:r>
+      <w:proofErr w:type="spellEnd"/>
+      <w:r>
+        <w:t xml:space="preserve"> C per LED</w:t>
       </w:r>
       <w:r>
         <w:t xml:space="preserve"> (assumption)</w:t>
@@ -1410,7 +1489,23 @@
         <w:spacing w:line="276" w:lineRule="auto"/>
       </w:pPr>
       <w:r>
-        <w:t>The fetchall() or fetchone() method is called depending on the action required of the cursor to fetch the data</w:t>
+        <w:t xml:space="preserve">The </w:t>
+      </w:r>
+      <w:proofErr w:type="spellStart"/>
+      <w:r>
+        <w:t>fetchall</w:t>
+      </w:r>
+      <w:proofErr w:type="spellEnd"/>
+      <w:r>
+        <w:t xml:space="preserve">() or </w:t>
+      </w:r>
+      <w:proofErr w:type="spellStart"/>
+      <w:r>
+        <w:t>fetchone</w:t>
+      </w:r>
+      <w:proofErr w:type="spellEnd"/>
+      <w:r>
+        <w:t>() method is called depending on the action required of the cursor to fetch the data</w:t>
       </w:r>
     </w:p>
     <w:p>
@@ -1431,7 +1526,23 @@
         <w:spacing w:line="276" w:lineRule="auto"/>
       </w:pPr>
       <w:r>
-        <w:t>Our database stores data in the form of a table with its contents as Date stamp, Topic and Sensor data. The data to be stored is received via MQTT. The database script subscribes to two topics, namely SmartCities and Database. SmartCities topic corresponds to the data from the sensor script and Database topic to the actuator script. At the time of reception, the time is calculated in the format “YYYY-MM-DD HH-MM-SS”</w:t>
+        <w:t xml:space="preserve">Our database stores data in the form of a table with its contents as Date stamp, Topic and Sensor data. The data to be stored is received via MQTT. The database script subscribes to two topics, namely </w:t>
+      </w:r>
+      <w:proofErr w:type="spellStart"/>
+      <w:r>
+        <w:t>SmartCities</w:t>
+      </w:r>
+      <w:proofErr w:type="spellEnd"/>
+      <w:r>
+        <w:t xml:space="preserve"> and Database. </w:t>
+      </w:r>
+      <w:proofErr w:type="spellStart"/>
+      <w:r>
+        <w:t>SmartCities</w:t>
+      </w:r>
+      <w:proofErr w:type="spellEnd"/>
+      <w:r>
+        <w:t xml:space="preserve"> topic corresponds to the data from the sensor script and Database topic to the actuator script. At the time of reception, the time is calculated in the format “YYYY-MM-DD HH-MM-SS”</w:t>
       </w:r>
       <w:r>
         <w:t xml:space="preserve"> </w:t>
@@ -1448,7 +1559,15 @@
         <w:spacing w:line="276" w:lineRule="auto"/>
       </w:pPr>
       <w:r>
-        <w:t xml:space="preserve">The database that is created is stored as a file with .db extension which can be viewed using the </w:t>
+        <w:t>The database that is created is stored as a file with .</w:t>
+      </w:r>
+      <w:proofErr w:type="spellStart"/>
+      <w:r>
+        <w:t>db</w:t>
+      </w:r>
+      <w:proofErr w:type="spellEnd"/>
+      <w:r>
+        <w:t xml:space="preserve"> extension which can be viewed using the </w:t>
       </w:r>
       <w:hyperlink r:id="rId18" w:history="1">
         <w:r>
@@ -1475,7 +1594,15 @@
         <w:spacing w:line="276" w:lineRule="auto"/>
       </w:pPr>
       <w:r>
-        <w:t xml:space="preserve">The real time data is displayed using a graphical user interface, Tkinter provided by Python. </w:t>
+        <w:t xml:space="preserve">The real time data is displayed using a graphical user interface, </w:t>
+      </w:r>
+      <w:proofErr w:type="spellStart"/>
+      <w:r>
+        <w:t>Tkinter</w:t>
+      </w:r>
+      <w:proofErr w:type="spellEnd"/>
+      <w:r>
+        <w:t xml:space="preserve"> provided by Python. </w:t>
       </w:r>
     </w:p>
     <w:p>
@@ -1501,7 +1628,15 @@
         <w:t xml:space="preserve"> </w:t>
       </w:r>
       <w:r>
-        <w:t xml:space="preserve">An option for plotting the data stored in the database is provided with (x,y) axis as (date stamp, data). Matplotlib library is used for plotting the graphs. A Buzzer Override button is provided to the user to manually turn </w:t>
+        <w:t>An option for plotting the data stored in the database is provided with (</w:t>
+      </w:r>
+      <w:proofErr w:type="spellStart"/>
+      <w:r>
+        <w:t>x,y</w:t>
+      </w:r>
+      <w:proofErr w:type="spellEnd"/>
+      <w:r>
+        <w:t xml:space="preserve">) axis as (date stamp, data). Matplotlib library is used for plotting the graphs. A Buzzer Override button is provided to the user to manually turn </w:t>
       </w:r>
       <w:r>
         <w:t>it off</w:t>
@@ -1583,13 +1718,33 @@
         <w:spacing w:line="276" w:lineRule="auto"/>
       </w:pPr>
       <w:r>
-        <w:t>Our system is tested successfully for light control, HVAC control by turning on and off the plugwise circles , buzzer operation</w:t>
+        <w:t xml:space="preserve">Our system is tested successfully for light control, HVAC control by turning on and off the </w:t>
+      </w:r>
+      <w:proofErr w:type="spellStart"/>
+      <w:r>
+        <w:t>plugwise</w:t>
+      </w:r>
+      <w:proofErr w:type="spellEnd"/>
+      <w:r>
+        <w:t xml:space="preserve"> circles , buzzer operation</w:t>
       </w:r>
       <w:r>
         <w:t xml:space="preserve">. </w:t>
       </w:r>
       <w:r>
-        <w:t xml:space="preserve">The assumptions made are as follows. The HVAC system considered is a simple, basic on/off control wherein if the temperature is below the set point, cooler is turned on and if the temperature rises above the set point, heater is turned on. The scope of our implementation is not universally applicable to all the HVAC systems. Second assumption is the raise in the temperature of the room depending on the number of people in the room; a hard coded value is used for this purpose while in the real time scenario this is a trivial approach. To cope up in this situation, calibrations are needed to understand the temperature raise for a group of people. Another similar assumption as previous is the temperature increase due to the lights. With our implementation, there exists energy conservation when considering the existing system in the library. However with the cons mentioned previously, our implementation is a crude one and definitely needs extensions to meet the real time application. </w:t>
+        <w:t>The assumptions made are as follows. The HVAC system considered is a simple, basic on/off control wherein if the temperature is below the set point, cooler is turned on and if the temperature rises above the set point, heater is turned on.</w:t>
+      </w:r>
+      <w:r>
+        <w:t xml:space="preserve"> </w:t>
+      </w:r>
+      <w:r>
+        <w:t>Second assumption is the rise in the temperature of the room depending on the number of people in the room; a hard coded value is used for this purpose while in the real time scenario this is</w:t>
+      </w:r>
+      <w:r>
+        <w:t xml:space="preserve"> not the case</w:t>
+      </w:r>
+      <w:r>
+        <w:t xml:space="preserve">. To cope up in this situation, calibrations are needed to understand the temperature rise for a group of people. Another similar assumption as previous is the temperature increase due to the lights. With our implementation, there exists energy conservation when considering the existing system in the library. However with the cons mentioned previously, our implementation is a crude one and definitely needs extensions to meet the real time application. </w:t>
       </w:r>
     </w:p>
     <w:p/>

</xml_diff>